<commit_message>
After circulation among the authors, corrected typos and English
</commit_message>
<xml_diff>
--- a/documentation.docx
+++ b/documentation.docx
@@ -37,17 +37,15 @@
           <w:sz w:val="24"/>
           <w:lang w:val="en-GB"/>
         </w:rPr>
-        <w:t xml:space="preserve"> the investiga</w:t>
-      </w:r>
-      <w:bookmarkStart w:id="0" w:name="_GoBack"/>
-      <w:bookmarkEnd w:id="0"/>
+        <w:t xml:space="preserve"> the investigation of</w:t>
+      </w:r>
       <w:r>
         <w:rPr>
           <w:b/>
           <w:sz w:val="24"/>
           <w:lang w:val="en-GB"/>
         </w:rPr>
-        <w:t>tion of</w:t>
+        <w:t xml:space="preserve"> the behaviour of electron backscattering </w:t>
       </w:r>
       <w:r>
         <w:rPr>
@@ -55,7 +53,7 @@
           <w:sz w:val="24"/>
           <w:lang w:val="en-GB"/>
         </w:rPr>
-        <w:t xml:space="preserve"> the behaviour of electron backscattering </w:t>
+        <w:t xml:space="preserve">observed </w:t>
       </w:r>
       <w:r>
         <w:rPr>
@@ -63,7 +61,7 @@
           <w:sz w:val="24"/>
           <w:lang w:val="en-GB"/>
         </w:rPr>
-        <w:t>observed</w:t>
+        <w:t xml:space="preserve">in various </w:t>
       </w:r>
       <w:r>
         <w:rPr>
@@ -71,7 +69,7 @@
           <w:sz w:val="24"/>
           <w:lang w:val="en-GB"/>
         </w:rPr>
-        <w:t xml:space="preserve"> </w:t>
+        <w:t xml:space="preserve">Geant4-based </w:t>
       </w:r>
       <w:r>
         <w:rPr>
@@ -79,22 +77,6 @@
           <w:sz w:val="24"/>
           <w:lang w:val="en-GB"/>
         </w:rPr>
-        <w:t xml:space="preserve">in various </w:t>
-      </w:r>
-      <w:r>
-        <w:rPr>
-          <w:b/>
-          <w:sz w:val="24"/>
-          <w:lang w:val="en-GB"/>
-        </w:rPr>
-        <w:t xml:space="preserve">Geant4-based </w:t>
-      </w:r>
-      <w:r>
-        <w:rPr>
-          <w:b/>
-          <w:sz w:val="24"/>
-          <w:lang w:val="en-GB"/>
-        </w:rPr>
         <w:t>simulation configurations</w:t>
       </w:r>
     </w:p>
@@ -297,48 +279,80 @@
     </w:p>
     <w:p>
       <w:pPr>
-        <w:spacing w:after="360"/>
+        <w:spacing w:after="120"/>
         <w:jc w:val="center"/>
         <w:rPr>
-          <w:lang w:val="en-GB"/>
-        </w:rPr>
-      </w:pPr>
-      <w:r>
-        <w:rPr>
-          <w:lang w:val="en-GB"/>
-        </w:rPr>
-        <w:t>2</w:t>
-      </w:r>
-      <w:r>
-        <w:rPr>
-          <w:lang w:val="en-GB"/>
-        </w:rPr>
-        <w:t>9</w:t>
-      </w:r>
-      <w:r>
-        <w:rPr>
-          <w:lang w:val="en-GB"/>
-        </w:rPr>
-        <w:t xml:space="preserve"> April 2015</w:t>
+          <w:b/>
+          <w:iCs/>
+        </w:rPr>
+      </w:pPr>
+      <w:r>
+        <w:rPr>
+          <w:b/>
+          <w:iCs/>
+        </w:rPr>
+        <w:t>Version history</w:t>
       </w:r>
     </w:p>
     <w:p>
       <w:pPr>
-        <w:spacing w:after="360"/>
+        <w:spacing w:after="0"/>
         <w:jc w:val="center"/>
         <w:rPr>
-          <w:b/>
-          <w:sz w:val="24"/>
-          <w:lang w:val="en-GB"/>
-        </w:rPr>
-      </w:pPr>
-      <w:r>
-        <w:rPr>
-          <w:b/>
-          <w:sz w:val="24"/>
-          <w:lang w:val="en-GB"/>
-        </w:rPr>
-        <w:t>DRAFT</w:t>
+          <w:lang w:val="en-GB"/>
+        </w:rPr>
+      </w:pPr>
+      <w:r>
+        <w:rPr>
+          <w:lang w:val="en-GB"/>
+        </w:rPr>
+        <w:t>2</w:t>
+      </w:r>
+      <w:r>
+        <w:rPr>
+          <w:lang w:val="en-GB"/>
+        </w:rPr>
+        <w:t>9</w:t>
+      </w:r>
+      <w:r>
+        <w:rPr>
+          <w:lang w:val="en-GB"/>
+        </w:rPr>
+        <w:t xml:space="preserve"> April 2015</w:t>
+      </w:r>
+      <w:r>
+        <w:rPr>
+          <w:lang w:val="en-GB"/>
+        </w:rPr>
+        <w:t>, 1</w:t>
+      </w:r>
+      <w:r>
+        <w:rPr>
+          <w:vertAlign w:val="superscript"/>
+          <w:lang w:val="en-GB"/>
+        </w:rPr>
+        <w:t>st</w:t>
+      </w:r>
+      <w:r>
+        <w:rPr>
+          <w:lang w:val="en-GB"/>
+        </w:rPr>
+        <w:t xml:space="preserve"> draft </w:t>
+      </w:r>
+    </w:p>
+    <w:p>
+      <w:pPr>
+        <w:spacing w:after="240"/>
+        <w:jc w:val="center"/>
+        <w:rPr>
+          <w:lang w:val="en-GB"/>
+        </w:rPr>
+      </w:pPr>
+      <w:r>
+        <w:rPr>
+          <w:lang w:val="en-GB"/>
+        </w:rPr>
+        <w:t>6 May 2015, same as previous, apart from minor corrections of typos and English</w:t>
       </w:r>
     </w:p>
     <w:p>
@@ -2149,6 +2163,12 @@
         <w:rPr>
           <w:lang w:val="en-GB"/>
         </w:rPr>
+        <w:t xml:space="preserve"> [</w:t>
+      </w:r>
+      <w:r>
+        <w:rPr>
+          <w:lang w:val="en-GB"/>
+        </w:rPr>
         <w:fldChar w:fldCharType="begin"/>
       </w:r>
       <w:r>
@@ -2179,6 +2199,12 @@
           <w:lang w:val="en-GB"/>
         </w:rPr>
         <w:fldChar w:fldCharType="end"/>
+      </w:r>
+      <w:r>
+        <w:rPr>
+          <w:lang w:val="en-GB"/>
+        </w:rPr>
+        <w:t>]</w:t>
       </w:r>
       <w:r>
         <w:rPr>
@@ -2284,7 +2310,7 @@
           <w:lang w:val="en-GB"/>
         </w:rPr>
       </w:pPr>
-      <w:bookmarkStart w:id="1" w:name="_Ref291934626"/>
+      <w:bookmarkStart w:id="0" w:name="_Ref291934626"/>
       <w:r>
         <w:lastRenderedPageBreak/>
         <w:t xml:space="preserve">Figure </w:t>
@@ -2297,7 +2323,7 @@
           <w:t>1</w:t>
         </w:r>
       </w:fldSimple>
-      <w:bookmarkEnd w:id="1"/>
+      <w:bookmarkEnd w:id="0"/>
       <w:r>
         <w:rPr>
           <w:noProof/>
@@ -3267,6 +3293,12 @@
         </w:rPr>
         <w:t xml:space="preserve"> </w:t>
       </w:r>
+      <w:r>
+        <w:rPr>
+          <w:lang w:val="en-GB"/>
+        </w:rPr>
+        <w:t>They are the result of the accumulation of several simulated events (&gt;100) superimposed on the same scene.</w:t>
+      </w:r>
     </w:p>
     <w:p>
       <w:pPr>
@@ -3383,7 +3415,19 @@
         <w:rPr>
           <w:lang w:val="en-GB"/>
         </w:rPr>
-        <w:t xml:space="preserve">It is worthwhile to stress that this configuration was not hand-picked </w:t>
+        <w:t xml:space="preserve">It is worthwhile to stress that this configuration was not </w:t>
+      </w:r>
+      <w:r>
+        <w:rPr>
+          <w:lang w:val="en-GB"/>
+        </w:rPr>
+        <w:t>cherry</w:t>
+      </w:r>
+      <w:r>
+        <w:rPr>
+          <w:lang w:val="en-GB"/>
+        </w:rPr>
+        <w:t xml:space="preserve">-picked </w:t>
       </w:r>
       <w:r>
         <w:rPr>
@@ -3999,7 +4043,7 @@
           <w:lang w:val="en-GB"/>
         </w:rPr>
       </w:pPr>
-      <w:bookmarkStart w:id="2" w:name="_Ref291862166"/>
+      <w:bookmarkStart w:id="1" w:name="_Ref291862166"/>
       <w:r>
         <w:rPr>
           <w:lang w:val="en-GB"/>
@@ -4037,7 +4081,7 @@
         </w:rPr>
         <w:fldChar w:fldCharType="end"/>
       </w:r>
-      <w:bookmarkEnd w:id="2"/>
+      <w:bookmarkEnd w:id="1"/>
       <w:r>
         <w:rPr>
           <w:lang w:val="en-GB"/>
@@ -4481,7 +4525,7 @@
           <w:lang w:val="en-GB"/>
         </w:rPr>
       </w:pPr>
-      <w:bookmarkStart w:id="3" w:name="_Ref291919534"/>
+      <w:bookmarkStart w:id="2" w:name="_Ref291919534"/>
       <w:r>
         <w:t xml:space="preserve">Figure </w:t>
       </w:r>
@@ -4493,7 +4537,7 @@
           <w:t>3</w:t>
         </w:r>
       </w:fldSimple>
-      <w:bookmarkEnd w:id="3"/>
+      <w:bookmarkEnd w:id="2"/>
       <w:r>
         <w:t xml:space="preserve"> Excerpt of a simulati</w:t>
       </w:r>
@@ -5536,7 +5580,7 @@
           <w:lang w:val="en-GB"/>
         </w:rPr>
       </w:pPr>
-      <w:bookmarkStart w:id="4" w:name="_Ref291775420"/>
+      <w:bookmarkStart w:id="3" w:name="_Ref291775420"/>
       <w:r>
         <w:rPr>
           <w:lang w:val="en-GB"/>
@@ -5574,7 +5618,7 @@
         </w:rPr>
         <w:fldChar w:fldCharType="end"/>
       </w:r>
-      <w:bookmarkEnd w:id="4"/>
+      <w:bookmarkEnd w:id="3"/>
       <w:r>
         <w:rPr>
           <w:lang w:val="en-GB"/>
@@ -5947,7 +5991,7 @@
       <w:pPr>
         <w:pStyle w:val="Caption"/>
       </w:pPr>
-      <w:bookmarkStart w:id="5" w:name="_Ref291955977"/>
+      <w:bookmarkStart w:id="4" w:name="_Ref291955977"/>
       <w:r>
         <w:t xml:space="preserve">Figure </w:t>
       </w:r>
@@ -5959,7 +6003,7 @@
           <w:t>6</w:t>
         </w:r>
       </w:fldSimple>
-      <w:bookmarkEnd w:id="5"/>
+      <w:bookmarkEnd w:id="4"/>
       <w:r>
         <w:t xml:space="preserve"> </w:t>
       </w:r>
@@ -6012,14 +6056,14 @@
           <w:lang w:val="en-GB"/>
         </w:rPr>
       </w:pPr>
-      <w:bookmarkStart w:id="6" w:name="_Ref291786652"/>
+      <w:bookmarkStart w:id="5" w:name="_Ref291786652"/>
       <w:r>
         <w:rPr>
           <w:lang w:val="en-GB"/>
         </w:rPr>
         <w:t>Standard Electromagnetic PhysicsConstructor, option 1</w:t>
       </w:r>
-      <w:bookmarkEnd w:id="6"/>
+      <w:bookmarkEnd w:id="5"/>
     </w:p>
     <w:p>
       <w:pPr>
@@ -6282,7 +6326,7 @@
           <w:lang w:val="en-GB"/>
         </w:rPr>
       </w:pPr>
-      <w:bookmarkStart w:id="7" w:name="_Ref291776974"/>
+      <w:bookmarkStart w:id="6" w:name="_Ref291776974"/>
       <w:r>
         <w:rPr>
           <w:lang w:val="en-GB"/>
@@ -6320,7 +6364,7 @@
         </w:rPr>
         <w:fldChar w:fldCharType="end"/>
       </w:r>
-      <w:bookmarkEnd w:id="7"/>
+      <w:bookmarkEnd w:id="6"/>
       <w:r>
         <w:rPr>
           <w:lang w:val="en-GB"/>
@@ -6572,7 +6616,7 @@
           <w:lang w:val="en-GB"/>
         </w:rPr>
       </w:pPr>
-      <w:bookmarkStart w:id="8" w:name="_Ref291777251"/>
+      <w:bookmarkStart w:id="7" w:name="_Ref291777251"/>
       <w:r>
         <w:rPr>
           <w:lang w:val="en-GB"/>
@@ -6610,7 +6654,7 @@
         </w:rPr>
         <w:fldChar w:fldCharType="end"/>
       </w:r>
-      <w:bookmarkEnd w:id="8"/>
+      <w:bookmarkEnd w:id="7"/>
       <w:r>
         <w:rPr>
           <w:lang w:val="en-GB"/>
@@ -6907,7 +6951,7 @@
           <w:lang w:val="en-GB"/>
         </w:rPr>
       </w:pPr>
-      <w:bookmarkStart w:id="9" w:name="_Ref291781209"/>
+      <w:bookmarkStart w:id="8" w:name="_Ref291781209"/>
       <w:r>
         <w:rPr>
           <w:lang w:val="en-GB"/>
@@ -6945,7 +6989,7 @@
         </w:rPr>
         <w:fldChar w:fldCharType="end"/>
       </w:r>
-      <w:bookmarkEnd w:id="9"/>
+      <w:bookmarkEnd w:id="8"/>
       <w:r>
         <w:rPr>
           <w:lang w:val="en-GB"/>
@@ -7404,7 +7448,7 @@
           <w:lang w:val="en-GB"/>
         </w:rPr>
       </w:pPr>
-      <w:bookmarkStart w:id="10" w:name="_Ref291850675"/>
+      <w:bookmarkStart w:id="9" w:name="_Ref291850675"/>
       <w:r>
         <w:t xml:space="preserve">Figure </w:t>
       </w:r>
@@ -7416,7 +7460,7 @@
           <w:t>10</w:t>
         </w:r>
       </w:fldSimple>
-      <w:bookmarkEnd w:id="10"/>
+      <w:bookmarkEnd w:id="9"/>
       <w:r>
         <w:rPr>
           <w:noProof/>
@@ -9218,7 +9262,7 @@
           <w:lang w:val="en-GB"/>
         </w:rPr>
       </w:pPr>
-      <w:bookmarkStart w:id="11" w:name="_Ref291851367"/>
+      <w:bookmarkStart w:id="10" w:name="_Ref291851367"/>
       <w:r>
         <w:t xml:space="preserve">Figure </w:t>
       </w:r>
@@ -9230,7 +9274,7 @@
           <w:t>11</w:t>
         </w:r>
       </w:fldSimple>
-      <w:bookmarkEnd w:id="11"/>
+      <w:bookmarkEnd w:id="10"/>
       <w:r>
         <w:t xml:space="preserve"> </w:t>
       </w:r>
@@ -9558,7 +9602,7 @@
           <w:lang w:val="en-GB"/>
         </w:rPr>
       </w:pPr>
-      <w:bookmarkStart w:id="12" w:name="_Ref291854230"/>
+      <w:bookmarkStart w:id="11" w:name="_Ref291854230"/>
       <w:r>
         <w:t xml:space="preserve">Figure </w:t>
       </w:r>
@@ -9570,7 +9614,7 @@
           <w:t>12</w:t>
         </w:r>
       </w:fldSimple>
-      <w:bookmarkEnd w:id="12"/>
+      <w:bookmarkEnd w:id="11"/>
       <w:r>
         <w:t xml:space="preserve"> </w:t>
       </w:r>
@@ -10183,7 +10227,7 @@
           <w:lang w:val="en-GB"/>
         </w:rPr>
       </w:pPr>
-      <w:bookmarkStart w:id="13" w:name="_Ref291854521"/>
+      <w:bookmarkStart w:id="12" w:name="_Ref291854521"/>
       <w:r>
         <w:t xml:space="preserve">Figure </w:t>
       </w:r>
@@ -10195,7 +10239,7 @@
           <w:t>13</w:t>
         </w:r>
       </w:fldSimple>
-      <w:bookmarkEnd w:id="13"/>
+      <w:bookmarkEnd w:id="12"/>
       <w:r>
         <w:t xml:space="preserve"> </w:t>
       </w:r>
@@ -10270,14 +10314,14 @@
           <w:lang w:val="en-GB"/>
         </w:rPr>
       </w:pPr>
-      <w:bookmarkStart w:id="14" w:name="_Ref291922903"/>
+      <w:bookmarkStart w:id="13" w:name="_Ref291922903"/>
       <w:r>
         <w:rPr>
           <w:lang w:val="en-GB"/>
         </w:rPr>
         <w:t>Displaced target</w:t>
       </w:r>
-      <w:bookmarkEnd w:id="14"/>
+      <w:bookmarkEnd w:id="13"/>
     </w:p>
     <w:p>
       <w:pPr>
@@ -10323,7 +10367,19 @@
         <w:rPr>
           <w:rStyle w:val="BodyTextChar"/>
         </w:rPr>
-        <w:t xml:space="preserve"> This hypothesis can be investigated by displacing the target, which in original configuration </w:t>
+        <w:t xml:space="preserve"> This hypothesis can be investigated by displacing the target, which in </w:t>
+      </w:r>
+      <w:r>
+        <w:rPr>
+          <w:rStyle w:val="BodyTextChar"/>
+        </w:rPr>
+        <w:t xml:space="preserve">the </w:t>
+      </w:r>
+      <w:r>
+        <w:rPr>
+          <w:rStyle w:val="BodyTextChar"/>
+        </w:rPr>
+        <w:t xml:space="preserve">original configuration </w:t>
       </w:r>
       <w:r>
         <w:rPr>
@@ -11160,7 +11216,7 @@
           <w:lang w:val="en-GB"/>
         </w:rPr>
       </w:pPr>
-      <w:bookmarkStart w:id="15" w:name="_Ref291859674"/>
+      <w:bookmarkStart w:id="14" w:name="_Ref291859674"/>
       <w:r>
         <w:t xml:space="preserve">Figure </w:t>
       </w:r>
@@ -11172,7 +11228,7 @@
           <w:t>14</w:t>
         </w:r>
       </w:fldSimple>
-      <w:bookmarkEnd w:id="15"/>
+      <w:bookmarkEnd w:id="14"/>
       <w:r>
         <w:t xml:space="preserve"> </w:t>
       </w:r>
@@ -11587,7 +11643,7 @@
           <w:lang w:val="en-GB"/>
         </w:rPr>
       </w:pPr>
-      <w:bookmarkStart w:id="16" w:name="_Ref291861280"/>
+      <w:bookmarkStart w:id="15" w:name="_Ref291861280"/>
       <w:r>
         <w:t xml:space="preserve">Figure </w:t>
       </w:r>
@@ -11599,7 +11655,7 @@
           <w:t>15</w:t>
         </w:r>
       </w:fldSimple>
-      <w:bookmarkEnd w:id="16"/>
+      <w:bookmarkEnd w:id="15"/>
       <w:r>
         <w:t xml:space="preserve"> </w:t>
       </w:r>
@@ -12056,8 +12112,8 @@
       <w:pPr>
         <w:pStyle w:val="Caption"/>
       </w:pPr>
-      <w:bookmarkStart w:id="17" w:name="_Ref291864333"/>
-      <w:bookmarkStart w:id="18" w:name="_Ref291864260"/>
+      <w:bookmarkStart w:id="16" w:name="_Ref291864333"/>
+      <w:bookmarkStart w:id="17" w:name="_Ref291864260"/>
       <w:r>
         <w:t xml:space="preserve">Figure </w:t>
       </w:r>
@@ -12069,72 +12125,72 @@
           <w:t>16</w:t>
         </w:r>
       </w:fldSimple>
+      <w:bookmarkEnd w:id="16"/>
+      <w:r>
+        <w:t xml:space="preserve"> </w:t>
+      </w:r>
+      <w:r>
+        <w:rPr>
+          <w:lang w:val="en-GB"/>
+        </w:rPr>
+        <w:t xml:space="preserve">Configuration with target shifted by 1 pm along </w:t>
+      </w:r>
+      <w:r>
+        <w:rPr>
+          <w:i/>
+          <w:lang w:val="en-GB"/>
+        </w:rPr>
+        <w:t>z</w:t>
+      </w:r>
+      <w:r>
+        <w:rPr>
+          <w:lang w:val="en-GB"/>
+        </w:rPr>
+        <w:t xml:space="preserve"> and </w:t>
+      </w:r>
+      <w:r>
+        <w:rPr>
+          <w:lang w:val="en-GB"/>
+        </w:rPr>
+        <w:t>G4EmStandardPhysic</w:t>
+      </w:r>
+      <w:r>
+        <w:rPr>
+          <w:lang w:val="en-GB"/>
+        </w:rPr>
+        <w:t>s</w:t>
+      </w:r>
+      <w:r>
+        <w:rPr>
+          <w:lang w:val="en-GB"/>
+        </w:rPr>
+        <w:t xml:space="preserve"> </w:t>
+      </w:r>
+      <w:r>
+        <w:rPr>
+          <w:lang w:val="en-GB"/>
+        </w:rPr>
+        <w:t>PhysicsConstructor</w:t>
+      </w:r>
+      <w:r>
+        <w:rPr>
+          <w:lang w:val="en-GB"/>
+        </w:rPr>
+        <w:t>: simulation based on Geant4 10.1  (left) and 10.0p04 (right). Backscattered electrons, which were not visi</w:t>
+      </w:r>
+      <w:r>
+        <w:rPr>
+          <w:lang w:val="en-GB"/>
+        </w:rPr>
+        <w:t>ble in this physics configuration</w:t>
+      </w:r>
+      <w:r>
+        <w:rPr>
+          <w:lang w:val="en-GB"/>
+        </w:rPr>
+        <w:t xml:space="preserve"> in the original target position, are now visible.</w:t>
+      </w:r>
       <w:bookmarkEnd w:id="17"/>
-      <w:r>
-        <w:t xml:space="preserve"> </w:t>
-      </w:r>
-      <w:r>
-        <w:rPr>
-          <w:lang w:val="en-GB"/>
-        </w:rPr>
-        <w:t xml:space="preserve">Configuration with target shifted by 1 pm along </w:t>
-      </w:r>
-      <w:r>
-        <w:rPr>
-          <w:i/>
-          <w:lang w:val="en-GB"/>
-        </w:rPr>
-        <w:t>z</w:t>
-      </w:r>
-      <w:r>
-        <w:rPr>
-          <w:lang w:val="en-GB"/>
-        </w:rPr>
-        <w:t xml:space="preserve"> and </w:t>
-      </w:r>
-      <w:r>
-        <w:rPr>
-          <w:lang w:val="en-GB"/>
-        </w:rPr>
-        <w:t>G4EmStandardPhysic</w:t>
-      </w:r>
-      <w:r>
-        <w:rPr>
-          <w:lang w:val="en-GB"/>
-        </w:rPr>
-        <w:t>s</w:t>
-      </w:r>
-      <w:r>
-        <w:rPr>
-          <w:lang w:val="en-GB"/>
-        </w:rPr>
-        <w:t xml:space="preserve"> </w:t>
-      </w:r>
-      <w:r>
-        <w:rPr>
-          <w:lang w:val="en-GB"/>
-        </w:rPr>
-        <w:t>PhysicsConstructor</w:t>
-      </w:r>
-      <w:r>
-        <w:rPr>
-          <w:lang w:val="en-GB"/>
-        </w:rPr>
-        <w:t>: simulation based on Geant4 10.1  (left) and 10.0p04 (right). Backscattered electrons, which were not visi</w:t>
-      </w:r>
-      <w:r>
-        <w:rPr>
-          <w:lang w:val="en-GB"/>
-        </w:rPr>
-        <w:t>ble in this physics configuration</w:t>
-      </w:r>
-      <w:r>
-        <w:rPr>
-          <w:lang w:val="en-GB"/>
-        </w:rPr>
-        <w:t xml:space="preserve"> in the original target position, are now visible.</w:t>
-      </w:r>
-      <w:bookmarkEnd w:id="18"/>
     </w:p>
     <w:p>
       <w:pPr>
@@ -12198,14 +12254,14 @@
           <w:lang w:val="en-GB"/>
         </w:rPr>
       </w:pPr>
-      <w:bookmarkStart w:id="19" w:name="_Ref291942057"/>
+      <w:bookmarkStart w:id="18" w:name="_Ref291942057"/>
       <w:r>
         <w:rPr>
           <w:lang w:val="en-GB"/>
         </w:rPr>
         <w:t>Displaced primary particle source</w:t>
       </w:r>
-      <w:bookmarkEnd w:id="19"/>
+      <w:bookmarkEnd w:id="18"/>
     </w:p>
     <w:p>
       <w:pPr>
@@ -12861,7 +12917,7 @@
       <w:pPr>
         <w:pStyle w:val="Caption"/>
       </w:pPr>
-      <w:bookmarkStart w:id="20" w:name="_Ref291937665"/>
+      <w:bookmarkStart w:id="19" w:name="_Ref291937665"/>
       <w:r>
         <w:t xml:space="preserve">Figure </w:t>
       </w:r>
@@ -12873,7 +12929,7 @@
           <w:t>17</w:t>
         </w:r>
       </w:fldSimple>
-      <w:bookmarkEnd w:id="20"/>
+      <w:bookmarkEnd w:id="19"/>
       <w:r>
         <w:rPr>
           <w:lang w:val="en-GB"/>
@@ -13040,7 +13096,31 @@
         <w:t>is displaced, similarly to what is documented in the previous section.</w:t>
       </w:r>
       <w:r>
-        <w:t xml:space="preserve"> The effect is illustrated in , which shows snapshots deriving from simulations based on </w:t>
+        <w:t xml:space="preserve"> The effect is illustrated in </w:t>
+      </w:r>
+      <w:r>
+        <w:fldChar w:fldCharType="begin"/>
+      </w:r>
+      <w:r>
+        <w:instrText xml:space="preserve"> REF _Ref292530516 \h </w:instrText>
+      </w:r>
+      <w:r>
+        <w:fldChar w:fldCharType="separate"/>
+      </w:r>
+      <w:r>
+        <w:t xml:space="preserve">Figure </w:t>
+      </w:r>
+      <w:r>
+        <w:rPr>
+          <w:noProof/>
+        </w:rPr>
+        <w:t>18</w:t>
+      </w:r>
+      <w:r>
+        <w:fldChar w:fldCharType="end"/>
+      </w:r>
+      <w:r>
+        <w:t xml:space="preserve">, which shows snapshots deriving from simulations based on </w:t>
       </w:r>
       <w:r>
         <w:t>Geant4 10.1</w:t>
@@ -13210,6 +13290,7 @@
       <w:pPr>
         <w:pStyle w:val="Caption"/>
       </w:pPr>
+      <w:bookmarkStart w:id="20" w:name="_Ref292530516"/>
       <w:r>
         <w:t xml:space="preserve">Figure </w:t>
       </w:r>
@@ -13221,6 +13302,7 @@
           <w:t>18</w:t>
         </w:r>
       </w:fldSimple>
+      <w:bookmarkEnd w:id="20"/>
       <w:r>
         <w:t xml:space="preserve"> </w:t>
       </w:r>
@@ -14455,6 +14537,7 @@
         <w:t>: backscattered electrons are visible.</w:t>
       </w:r>
     </w:p>
+    <w:bookmarkStart w:id="24" w:name="_Ref291952508"/>
     <w:p>
       <w:pPr>
         <w:pStyle w:val="Caption"/>
@@ -14462,7 +14545,6 @@
           <w:lang w:val="en-GB"/>
         </w:rPr>
       </w:pPr>
-      <w:bookmarkStart w:id="24" w:name="_Ref291952508"/>
       <w:r>
         <w:rPr>
           <w:noProof/>
@@ -17077,7 +17159,19 @@
         <w:rPr>
           <w:lang w:val="en-GB"/>
         </w:rPr>
-        <w:t xml:space="preserve"> concerning the previous use cases, as they do not encompass enay “G4Exception</w:t>
+        <w:t xml:space="preserve"> concerning the previous use cases, as they do not encompass </w:t>
+      </w:r>
+      <w:r>
+        <w:rPr>
+          <w:lang w:val="en-GB"/>
+        </w:rPr>
+        <w:t>any</w:t>
+      </w:r>
+      <w:r>
+        <w:rPr>
+          <w:lang w:val="en-GB"/>
+        </w:rPr>
+        <w:t xml:space="preserve"> “G4Exception</w:t>
       </w:r>
       <w:r>
         <w:rPr>
@@ -18454,7 +18548,13 @@
         </mc:AlternateContent>
       </w:r>
       <w:r>
-        <w:t xml:space="preserve"> Excerpt of apparent anomalies in the simulation output corresponding to a configuration with hierarchical hemispheres and displaced target.</w:t>
+        <w:t xml:space="preserve"> Excerpt of apparent anomalies in the simulation output corresponding to a configuration with hierarchical </w:t>
+      </w:r>
+      <w:r>
+        <w:t>hemispheres and displaced primary source</w:t>
+      </w:r>
+      <w:r>
+        <w:t>.</w:t>
       </w:r>
     </w:p>
     <w:p>
@@ -18617,7 +18717,15 @@
         <w:t>at volume boundaries</w:t>
       </w:r>
       <w:r>
-        <w:t>, with well-defined direction and energy, supported by current algorithms? If not, it would be desirable that appropriate actions are taken to prevent the creation of user geometries involving the generation of primary</w:t>
+        <w:t xml:space="preserve">, with well-defined direction and energy, supported by current algorithms? If not, it would be desirable that appropriate actions are taken to prevent the creation of user </w:t>
+      </w:r>
+      <w:bookmarkStart w:id="28" w:name="_GoBack"/>
+      <w:bookmarkEnd w:id="28"/>
+      <w:r>
+        <w:t>setups</w:t>
+      </w:r>
+      <w:r>
+        <w:t xml:space="preserve"> involving the generation of primary</w:t>
       </w:r>
       <w:r>
         <w:t xml:space="preserve"> particles at boundary surfaces</w:t>
@@ -18931,8 +19039,8 @@
           <w:lang w:val="en-GB"/>
         </w:rPr>
       </w:pPr>
-      <w:bookmarkStart w:id="28" w:name="_Ref291838022"/>
       <w:bookmarkStart w:id="29" w:name="_Ref291919002"/>
+      <w:bookmarkStart w:id="30" w:name="_Ref291838022"/>
       <w:r>
         <w:rPr>
           <w:szCs w:val="20"/>
@@ -18986,7 +19094,7 @@
           <w:szCs w:val="20"/>
         </w:rPr>
       </w:pPr>
-      <w:bookmarkStart w:id="30" w:name="_Ref291924548"/>
+      <w:bookmarkStart w:id="31" w:name="_Ref291924548"/>
       <w:r>
         <w:rPr>
           <w:rFonts w:ascii="Times" w:hAnsi="Times" w:cs="Times"/>
@@ -19009,7 +19117,7 @@
         </w:rPr>
         <w:t>, vol. 506, no. 3, pp. 250–303, 2003.</w:t>
       </w:r>
-      <w:bookmarkEnd w:id="30"/>
+      <w:bookmarkEnd w:id="31"/>
       <w:r>
         <w:rPr>
           <w:rFonts w:ascii="Times" w:hAnsi="Times" w:cs="Times"/>
@@ -19039,7 +19147,7 @@
           <w:szCs w:val="20"/>
         </w:rPr>
       </w:pPr>
-      <w:bookmarkStart w:id="31" w:name="_Ref291924551"/>
+      <w:bookmarkStart w:id="32" w:name="_Ref291924551"/>
       <w:r>
         <w:rPr>
           <w:rFonts w:ascii="Times" w:hAnsi="Times" w:cs="Times"/>
@@ -19062,7 +19170,7 @@
         </w:rPr>
         <w:t>., vol. 53, no. 1, pp. 270–278, 2006.</w:t>
       </w:r>
-      <w:bookmarkEnd w:id="31"/>
+      <w:bookmarkEnd w:id="32"/>
       <w:r>
         <w:rPr>
           <w:rFonts w:ascii="Times" w:hAnsi="Times" w:cs="Times"/>
@@ -19094,7 +19202,7 @@
           <w:lang w:val="it-IT"/>
         </w:rPr>
       </w:pPr>
-      <w:bookmarkStart w:id="32" w:name="_Ref291956866"/>
+      <w:bookmarkStart w:id="33" w:name="_Ref291956866"/>
       <w:r>
         <w:rPr>
           <w:rFonts w:ascii="Times" w:hAnsi="Times" w:cs="Times"/>
@@ -19122,9 +19230,9 @@
         </w:rPr>
         <w:t>”, Comp. Phys. Comm., vol. 84, pp. 307-316, 1994.</w:t>
       </w:r>
-      <w:bookmarkEnd w:id="32"/>
+      <w:bookmarkEnd w:id="33"/>
     </w:p>
-    <w:bookmarkEnd w:id="28"/>
+    <w:bookmarkEnd w:id="30"/>
     <w:p>
       <w:pPr>
         <w:pStyle w:val="ListParagraph"/>
@@ -20994,6 +21102,7 @@
   <w:style w:type="character" w:default="1" w:styleId="DefaultParagraphFont">
     <w:name w:val="Default Paragraph Font"/>
     <w:uiPriority w:val="1"/>
+    <w:semiHidden/>
     <w:unhideWhenUsed/>
   </w:style>
   <w:style w:type="table" w:default="1" w:styleId="TableNormal">
@@ -21771,6 +21880,7 @@
   <w:style w:type="character" w:default="1" w:styleId="DefaultParagraphFont">
     <w:name w:val="Default Paragraph Font"/>
     <w:uiPriority w:val="1"/>
+    <w:semiHidden/>
     <w:unhideWhenUsed/>
   </w:style>
   <w:style w:type="table" w:default="1" w:styleId="TableNormal">

</xml_diff>